<commit_message>
Ajout du plusieurs fichier de tests automtiques, et ajout d'une vérification supplémentaires dans dissocier badge (donc nouveau diagramme de sequence, plan de test...)
</commit_message>
<xml_diff>
--- a/BDD/Tests/PlansTests/Test_PEA_verifierAcces.docx
+++ b/BDD/Tests/PlansTests/Test_PEA_verifierAcces.docx
@@ -62,7 +62,7 @@
         <w:t>Numéro</w:t>
       </w:r>
       <w:r>
-        <w:t xml:space="preserve"> : T1.1</w:t>
+        <w:t xml:space="preserve"> : T1</w:t>
       </w:r>
     </w:p>
     <w:p/>
@@ -2658,6 +2658,21 @@
 </file>
 
 <file path=customXml/item1.xml><?xml version="1.0" encoding="utf-8"?>
+<p:properties xmlns:p="http://schemas.microsoft.com/office/2006/metadata/properties" xmlns:xsi="http://www.w3.org/2001/XMLSchema-instance" xmlns:pc="http://schemas.microsoft.com/office/infopath/2007/PartnerControls">
+  <documentManagement/>
+</p:properties>
+</file>
+
+<file path=customXml/item2.xml><?xml version="1.0" encoding="utf-8"?>
+<?mso-contentType ?>
+<FormTemplates xmlns="http://schemas.microsoft.com/sharepoint/v3/contenttype/forms">
+  <Display>DocumentLibraryForm</Display>
+  <Edit>DocumentLibraryForm</Edit>
+  <New>DocumentLibraryForm</New>
+</FormTemplates>
+</file>
+
+<file path=customXml/item3.xml><?xml version="1.0" encoding="utf-8"?>
 <ct:contentTypeSchema xmlns:ct="http://schemas.microsoft.com/office/2006/metadata/contentType" xmlns:ma="http://schemas.microsoft.com/office/2006/metadata/properties/metaAttributes" ct:_="" ma:_="" ma:contentTypeName="Document" ma:contentTypeID="0x01010094021499A5C95A40AF8686382A9EB10F" ma:contentTypeVersion="5" ma:contentTypeDescription="Crée un document." ma:contentTypeScope="" ma:versionID="5a2004495cc74076c931264a0a56df36">
   <xsd:schema xmlns:xsd="http://www.w3.org/2001/XMLSchema" xmlns:xs="http://www.w3.org/2001/XMLSchema" xmlns:p="http://schemas.microsoft.com/office/2006/metadata/properties" xmlns:ns3="e207c133-0867-48c2-98bb-3cdd52f2ba59" targetNamespace="http://schemas.microsoft.com/office/2006/metadata/properties" ma:root="true" ma:fieldsID="cb70e895b990eb29a284cb2e15618dfa" ns3:_="">
     <xsd:import namespace="e207c133-0867-48c2-98bb-3cdd52f2ba59"/>
@@ -2807,22 +2822,24 @@
 </ct:contentTypeSchema>
 </file>
 
-<file path=customXml/item2.xml><?xml version="1.0" encoding="utf-8"?>
-<?mso-contentType ?>
-<FormTemplates xmlns="http://schemas.microsoft.com/sharepoint/v3/contenttype/forms">
-  <Display>DocumentLibraryForm</Display>
-  <Edit>DocumentLibraryForm</Edit>
-  <New>DocumentLibraryForm</New>
-</FormTemplates>
+<file path=customXml/itemProps1.xml><?xml version="1.0" encoding="utf-8"?>
+<ds:datastoreItem xmlns:ds="http://schemas.openxmlformats.org/officeDocument/2006/customXml" ds:itemID="{AA03F058-FCD5-4207-BFFF-445B344BFD9C}">
+  <ds:schemaRefs>
+    <ds:schemaRef ds:uri="http://schemas.microsoft.com/office/2006/metadata/properties"/>
+    <ds:schemaRef ds:uri="http://schemas.microsoft.com/office/infopath/2007/PartnerControls"/>
+  </ds:schemaRefs>
+</ds:datastoreItem>
 </file>
 
-<file path=customXml/item3.xml><?xml version="1.0" encoding="utf-8"?>
-<p:properties xmlns:p="http://schemas.microsoft.com/office/2006/metadata/properties" xmlns:xsi="http://www.w3.org/2001/XMLSchema-instance" xmlns:pc="http://schemas.microsoft.com/office/infopath/2007/PartnerControls">
-  <documentManagement/>
-</p:properties>
+<file path=customXml/itemProps2.xml><?xml version="1.0" encoding="utf-8"?>
+<ds:datastoreItem xmlns:ds="http://schemas.openxmlformats.org/officeDocument/2006/customXml" ds:itemID="{F20991E0-51CA-4B45-BC03-7E15541B7B4F}">
+  <ds:schemaRefs>
+    <ds:schemaRef ds:uri="http://schemas.microsoft.com/sharepoint/v3/contenttype/forms"/>
+  </ds:schemaRefs>
+</ds:datastoreItem>
 </file>
 
-<file path=customXml/itemProps1.xml><?xml version="1.0" encoding="utf-8"?>
+<file path=customXml/itemProps3.xml><?xml version="1.0" encoding="utf-8"?>
 <ds:datastoreItem xmlns:ds="http://schemas.openxmlformats.org/officeDocument/2006/customXml" ds:itemID="{50AC709A-E6EF-4753-9D6E-0FD100C0BFFB}">
   <ds:schemaRefs>
     <ds:schemaRef ds:uri="http://schemas.microsoft.com/office/2006/metadata/contentType"/>
@@ -2838,21 +2855,4 @@
     <ds:schemaRef ds:uri="http://schemas.microsoft.com/internal/obd"/>
   </ds:schemaRefs>
 </ds:datastoreItem>
-</file>
-
-<file path=customXml/itemProps2.xml><?xml version="1.0" encoding="utf-8"?>
-<ds:datastoreItem xmlns:ds="http://schemas.openxmlformats.org/officeDocument/2006/customXml" ds:itemID="{F20991E0-51CA-4B45-BC03-7E15541B7B4F}">
-  <ds:schemaRefs>
-    <ds:schemaRef ds:uri="http://schemas.microsoft.com/sharepoint/v3/contenttype/forms"/>
-  </ds:schemaRefs>
-</ds:datastoreItem>
-</file>
-
-<file path=customXml/itemProps3.xml><?xml version="1.0" encoding="utf-8"?>
-<ds:datastoreItem xmlns:ds="http://schemas.openxmlformats.org/officeDocument/2006/customXml" ds:itemID="{AA03F058-FCD5-4207-BFFF-445B344BFD9C}">
-  <ds:schemaRefs>
-    <ds:schemaRef ds:uri="http://schemas.microsoft.com/office/2006/metadata/properties"/>
-    <ds:schemaRef ds:uri="http://schemas.microsoft.com/office/infopath/2007/PartnerControls"/>
-  </ds:schemaRefs>
-</ds:datastoreItem>
 </file>
</xml_diff>